<commit_message>
trying to reformat for screens
</commit_message>
<xml_diff>
--- a/README.docx
+++ b/README.docx
@@ -31,57 +31,9 @@
     <w:p/>
     <w:p/>
     <w:p/>
-    <w:p/>
     <w:p>
-      <w:r>
-        <w:t>I swear, if this does start getting better, I’m swapping to Cocos2d.  I can’t do this stress for the next 6 weeks, plus my final.</w:t>
-      </w:r>
-    </w:p>
-    <w:p/>
-    <w:p>
-      <w:r>
-        <w:t xml:space="preserve">I hate iOS but when I am trying to learn something new, I can’t spend my time trying to dig through page after page of stuff I don’t understand.  </w:t>
-      </w:r>
-    </w:p>
-    <w:p>
-      <w:r>
-        <w:t>I… Don’t… Understand…</w:t>
-      </w:r>
-    </w:p>
-    <w:p/>
-    <w:p>
-      <w:r>
-        <w:t xml:space="preserve">Show me what you want. </w:t>
-      </w:r>
-    </w:p>
-    <w:p>
-      <w:r>
-        <w:t>Show me how to do it right (most current)</w:t>
-      </w:r>
-    </w:p>
-    <w:p>
-      <w:r>
-        <w:t>Correct me if I am wrong and Point me in a direction.</w:t>
-      </w:r>
-    </w:p>
-    <w:p/>
-    <w:p>
-      <w:r>
-        <w:t>I don’t feel I get any of that from libGDX.</w:t>
-      </w:r>
       <w:bookmarkStart w:id="0" w:name="_GoBack"/>
       <w:bookmarkEnd w:id="0"/>
-    </w:p>
-    <w:p/>
-    <w:p>
-      <w:proofErr w:type="spellStart"/>
-      <w:r>
-        <w:t>Grrr</w:t>
-      </w:r>
-      <w:proofErr w:type="spellEnd"/>
-      <w:r>
-        <w:t>, I hate iOS.</w:t>
-      </w:r>
     </w:p>
     <w:sectPr>
       <w:pgSz w:w="12240" w:h="15840"/>

</xml_diff>

<commit_message>
Fully Workin' Game.  Commit for Final Grade
Rules Screen Added, Tween SplashScreen "Reposition Logo" then "Alpha
Fade" over to MainMenu
</commit_message>
<xml_diff>
--- a/README.docx
+++ b/README.docx
@@ -9,13 +9,11 @@
     </w:p>
     <w:p/>
     <w:p>
-      <w:proofErr w:type="spellStart"/>
       <w:r>
-        <w:t>GitHub</w:t>
+        <w:t>GitH</w:t>
       </w:r>
-      <w:proofErr w:type="spellEnd"/>
       <w:r>
-        <w:t xml:space="preserve"> Link:</w:t>
+        <w:t>ub Link:</w:t>
       </w:r>
     </w:p>
     <w:p>
@@ -32,6 +30,15 @@
     <w:p/>
     <w:p/>
     <w:p>
+      <w:r>
+        <w:t>So very happy with what we accomplished this month.  Thank you for all of your assistance.</w:t>
+      </w:r>
+    </w:p>
+    <w:p/>
+    <w:p>
+      <w:r>
+        <w:t>- Shae</w:t>
+      </w:r>
       <w:bookmarkStart w:id="0" w:name="_GoBack"/>
       <w:bookmarkEnd w:id="0"/>
     </w:p>

</xml_diff>

<commit_message>
Add player name added to mainMenu
</commit_message>
<xml_diff>
--- a/README.docx
+++ b/README.docx
@@ -9,26 +9,18 @@
     </w:p>
     <w:p/>
     <w:p/>
+    <w:p/>
     <w:p>
-      <w:bookmarkStart w:id="0" w:name="_GoBack"/>
-      <w:bookmarkEnd w:id="0"/>
-    </w:p>
-    <w:p>
-      <w:proofErr w:type="spellStart"/>
       <w:r>
         <w:t>GitH</w:t>
       </w:r>
       <w:r>
-        <w:t>ub</w:t>
-      </w:r>
-      <w:proofErr w:type="spellEnd"/>
-      <w:r>
-        <w:t xml:space="preserve"> Link:</w:t>
+        <w:t>ub Link:</w:t>
       </w:r>
       <w:r>
         <w:t xml:space="preserve"> </w:t>
       </w:r>
-      <w:hyperlink r:id="rId5" w:history="1">
+      <w:hyperlink r:id="rId6" w:history="1">
         <w:r>
           <w:rPr>
             <w:rStyle w:val="Hyperlink"/>
@@ -42,53 +34,55 @@
     <w:p/>
     <w:p>
       <w:r>
-        <w:t xml:space="preserve">This has been a great month so far </w:t>
-      </w:r>
-      <w:r>
-        <w:sym w:font="Wingdings" w:char="F04A"/>
-      </w:r>
-      <w:r>
-        <w:t>.</w:t>
+        <w:t xml:space="preserve">Ok big changes this week and I am going to try and trust GitHub, so no zipped project attached this week.  Please let me know if this worked.  </w:t>
       </w:r>
     </w:p>
     <w:p/>
     <w:p>
-      <w:r>
-        <w:t xml:space="preserve">I completed the 3 main Features (Heal, Shield and Freeze Time), PLUS I added the </w:t>
-      </w:r>
-      <w:proofErr w:type="gramStart"/>
-      <w:r>
-        <w:t>Bomb which</w:t>
-      </w:r>
-      <w:proofErr w:type="gramEnd"/>
-      <w:r>
-        <w:t xml:space="preserve"> helps in ball removal.</w:t>
+      <w:pPr>
+        <w:pStyle w:val="ListParagraph"/>
+        <w:numPr>
+          <w:ilvl w:val="0"/>
+          <w:numId w:val="1"/>
+        </w:numPr>
+      </w:pPr>
+      <w:r>
+        <w:t>Google Play Leaderboard Up and running.</w:t>
+      </w:r>
+    </w:p>
+    <w:p>
+      <w:pPr>
+        <w:pStyle w:val="ListParagraph"/>
+        <w:numPr>
+          <w:ilvl w:val="0"/>
+          <w:numId w:val="1"/>
+        </w:numPr>
+      </w:pPr>
+      <w:r>
+        <w:t>Local leaderboard (SQLite) also up and running.</w:t>
+      </w:r>
+    </w:p>
+    <w:p>
+      <w:pPr>
+        <w:pStyle w:val="ListParagraph"/>
+        <w:numPr>
+          <w:ilvl w:val="0"/>
+          <w:numId w:val="1"/>
+        </w:numPr>
+      </w:pPr>
+      <w:r>
+        <w:t>Revamp of my entire app so it is one folder (not split up anymore like libGDX setup).</w:t>
       </w:r>
     </w:p>
     <w:p/>
     <w:p>
       <w:r>
-        <w:t xml:space="preserve">I also have a background Scoring system, but it is only visible in </w:t>
-      </w:r>
-      <w:proofErr w:type="spellStart"/>
-      <w:r>
-        <w:t>LogCat</w:t>
-      </w:r>
-      <w:proofErr w:type="spellEnd"/>
-      <w:r>
-        <w:t xml:space="preserve"> at the time.</w:t>
-      </w:r>
-    </w:p>
-    <w:p/>
-    <w:p>
-      <w:r>
-        <w:t>I also spent a lot of time cleaning up my code and assets to improve performance and readability.</w:t>
-      </w:r>
-    </w:p>
-    <w:p/>
-    <w:p>
-      <w:r>
-        <w:t>I hope you like this weeks progress.</w:t>
+        <w:t>I a</w:t>
+      </w:r>
+      <w:bookmarkStart w:id="0" w:name="_GoBack"/>
+      <w:bookmarkEnd w:id="0"/>
+      <w:r>
+        <w:t>lso added you to the Google Play testers.</w:t>
       </w:r>
     </w:p>
     <w:p/>
@@ -105,6 +99,127 @@
     </w:sectPr>
   </w:body>
 </w:document>
+</file>
+
+<file path=word/numbering.xml><?xml version="1.0" encoding="utf-8"?>
+<w:numbering xmlns:wpc="http://schemas.microsoft.com/office/word/2010/wordprocessingCanvas" xmlns:mo="http://schemas.microsoft.com/office/mac/office/2008/main" xmlns:mc="http://schemas.openxmlformats.org/markup-compatibility/2006" xmlns:mv="urn:schemas-microsoft-com:mac:vml" xmlns:o="urn:schemas-microsoft-com:office:office" xmlns:r="http://schemas.openxmlformats.org/officeDocument/2006/relationships" xmlns:m="http://schemas.openxmlformats.org/officeDocument/2006/math" xmlns:v="urn:schemas-microsoft-com:vml" xmlns:wp14="http://schemas.microsoft.com/office/word/2010/wordprocessingDrawing" xmlns:wp="http://schemas.openxmlformats.org/drawingml/2006/wordprocessingDrawing" xmlns:w10="urn:schemas-microsoft-com:office:word" xmlns:w="http://schemas.openxmlformats.org/wordprocessingml/2006/main" xmlns:w14="http://schemas.microsoft.com/office/word/2010/wordml" xmlns:wpg="http://schemas.microsoft.com/office/word/2010/wordprocessingGroup" xmlns:wpi="http://schemas.microsoft.com/office/word/2010/wordprocessingInk" xmlns:wne="http://schemas.microsoft.com/office/word/2006/wordml" xmlns:wps="http://schemas.microsoft.com/office/word/2010/wordprocessingShape" mc:Ignorable="w14 wp14">
+  <w:abstractNum w:abstractNumId="0">
+    <w:nsid w:val="70DC06B6"/>
+    <w:multiLevelType w:val="hybridMultilevel"/>
+    <w:tmpl w:val="52D64756"/>
+    <w:lvl w:ilvl="0" w:tplc="04090001">
+      <w:start w:val="1"/>
+      <w:numFmt w:val="bullet"/>
+      <w:lvlText w:val=""/>
+      <w:lvlJc w:val="left"/>
+      <w:pPr>
+        <w:ind w:left="720" w:hanging="360"/>
+      </w:pPr>
+      <w:rPr>
+        <w:rFonts w:ascii="Symbol" w:hAnsi="Symbol" w:hint="default"/>
+      </w:rPr>
+    </w:lvl>
+    <w:lvl w:ilvl="1" w:tplc="04090003" w:tentative="1">
+      <w:start w:val="1"/>
+      <w:numFmt w:val="bullet"/>
+      <w:lvlText w:val="o"/>
+      <w:lvlJc w:val="left"/>
+      <w:pPr>
+        <w:ind w:left="1440" w:hanging="360"/>
+      </w:pPr>
+      <w:rPr>
+        <w:rFonts w:ascii="Courier New" w:hAnsi="Courier New" w:hint="default"/>
+      </w:rPr>
+    </w:lvl>
+    <w:lvl w:ilvl="2" w:tplc="04090005" w:tentative="1">
+      <w:start w:val="1"/>
+      <w:numFmt w:val="bullet"/>
+      <w:lvlText w:val=""/>
+      <w:lvlJc w:val="left"/>
+      <w:pPr>
+        <w:ind w:left="2160" w:hanging="360"/>
+      </w:pPr>
+      <w:rPr>
+        <w:rFonts w:ascii="Wingdings" w:hAnsi="Wingdings" w:hint="default"/>
+      </w:rPr>
+    </w:lvl>
+    <w:lvl w:ilvl="3" w:tplc="04090001" w:tentative="1">
+      <w:start w:val="1"/>
+      <w:numFmt w:val="bullet"/>
+      <w:lvlText w:val=""/>
+      <w:lvlJc w:val="left"/>
+      <w:pPr>
+        <w:ind w:left="2880" w:hanging="360"/>
+      </w:pPr>
+      <w:rPr>
+        <w:rFonts w:ascii="Symbol" w:hAnsi="Symbol" w:hint="default"/>
+      </w:rPr>
+    </w:lvl>
+    <w:lvl w:ilvl="4" w:tplc="04090003" w:tentative="1">
+      <w:start w:val="1"/>
+      <w:numFmt w:val="bullet"/>
+      <w:lvlText w:val="o"/>
+      <w:lvlJc w:val="left"/>
+      <w:pPr>
+        <w:ind w:left="3600" w:hanging="360"/>
+      </w:pPr>
+      <w:rPr>
+        <w:rFonts w:ascii="Courier New" w:hAnsi="Courier New" w:hint="default"/>
+      </w:rPr>
+    </w:lvl>
+    <w:lvl w:ilvl="5" w:tplc="04090005" w:tentative="1">
+      <w:start w:val="1"/>
+      <w:numFmt w:val="bullet"/>
+      <w:lvlText w:val=""/>
+      <w:lvlJc w:val="left"/>
+      <w:pPr>
+        <w:ind w:left="4320" w:hanging="360"/>
+      </w:pPr>
+      <w:rPr>
+        <w:rFonts w:ascii="Wingdings" w:hAnsi="Wingdings" w:hint="default"/>
+      </w:rPr>
+    </w:lvl>
+    <w:lvl w:ilvl="6" w:tplc="04090001" w:tentative="1">
+      <w:start w:val="1"/>
+      <w:numFmt w:val="bullet"/>
+      <w:lvlText w:val=""/>
+      <w:lvlJc w:val="left"/>
+      <w:pPr>
+        <w:ind w:left="5040" w:hanging="360"/>
+      </w:pPr>
+      <w:rPr>
+        <w:rFonts w:ascii="Symbol" w:hAnsi="Symbol" w:hint="default"/>
+      </w:rPr>
+    </w:lvl>
+    <w:lvl w:ilvl="7" w:tplc="04090003" w:tentative="1">
+      <w:start w:val="1"/>
+      <w:numFmt w:val="bullet"/>
+      <w:lvlText w:val="o"/>
+      <w:lvlJc w:val="left"/>
+      <w:pPr>
+        <w:ind w:left="5760" w:hanging="360"/>
+      </w:pPr>
+      <w:rPr>
+        <w:rFonts w:ascii="Courier New" w:hAnsi="Courier New" w:hint="default"/>
+      </w:rPr>
+    </w:lvl>
+    <w:lvl w:ilvl="8" w:tplc="04090005" w:tentative="1">
+      <w:start w:val="1"/>
+      <w:numFmt w:val="bullet"/>
+      <w:lvlText w:val=""/>
+      <w:lvlJc w:val="left"/>
+      <w:pPr>
+        <w:ind w:left="6480" w:hanging="360"/>
+      </w:pPr>
+      <w:rPr>
+        <w:rFonts w:ascii="Wingdings" w:hAnsi="Wingdings" w:hint="default"/>
+      </w:rPr>
+    </w:lvl>
+  </w:abstractNum>
+  <w:num w:numId="1">
+    <w:abstractNumId w:val="0"/>
+  </w:num>
+</w:numbering>
 </file>
 
 <file path=word/styles.xml><?xml version="1.0" encoding="utf-8"?>
@@ -313,6 +428,17 @@
       <w:u w:val="single"/>
     </w:rPr>
   </w:style>
+  <w:style w:type="paragraph" w:styleId="ListParagraph">
+    <w:name w:val="List Paragraph"/>
+    <w:basedOn w:val="Normal"/>
+    <w:uiPriority w:val="34"/>
+    <w:qFormat/>
+    <w:rsid w:val="00206FA2"/>
+    <w:pPr>
+      <w:ind w:left="720"/>
+      <w:contextualSpacing/>
+    </w:pPr>
+  </w:style>
 </w:styles>
 </file>
 
@@ -521,6 +647,17 @@
       <w:color w:val="800080" w:themeColor="followedHyperlink"/>
       <w:u w:val="single"/>
     </w:rPr>
+  </w:style>
+  <w:style w:type="paragraph" w:styleId="ListParagraph">
+    <w:name w:val="List Paragraph"/>
+    <w:basedOn w:val="Normal"/>
+    <w:uiPriority w:val="34"/>
+    <w:qFormat/>
+    <w:rsid w:val="00206FA2"/>
+    <w:pPr>
+      <w:ind w:left="720"/>
+      <w:contextualSpacing/>
+    </w:pPr>
   </w:style>
 </w:styles>
 </file>

</xml_diff>

<commit_message>
Instructions ADDED!  New opening Audio
</commit_message>
<xml_diff>
--- a/README.docx
+++ b/README.docx
@@ -11,11 +11,16 @@
     <w:p/>
     <w:p/>
     <w:p>
+      <w:proofErr w:type="spellStart"/>
       <w:r>
         <w:t>GitH</w:t>
       </w:r>
       <w:r>
-        <w:t>ub Link:</w:t>
+        <w:t>ub</w:t>
+      </w:r>
+      <w:proofErr w:type="spellEnd"/>
+      <w:r>
+        <w:t xml:space="preserve"> Link:</w:t>
       </w:r>
       <w:r>
         <w:t xml:space="preserve"> </w:t>
@@ -34,55 +39,18 @@
     <w:p/>
     <w:p>
       <w:r>
-        <w:t xml:space="preserve">Ok big changes this week and I am going to try and trust GitHub, so no zipped project attached this week.  Please let me know if this worked.  </w:t>
-      </w:r>
-    </w:p>
-    <w:p/>
-    <w:p>
-      <w:pPr>
-        <w:pStyle w:val="ListParagraph"/>
-        <w:numPr>
-          <w:ilvl w:val="0"/>
-          <w:numId w:val="1"/>
-        </w:numPr>
-      </w:pPr>
-      <w:r>
-        <w:t>Google Play Leaderboard Up and running.</w:t>
-      </w:r>
-    </w:p>
-    <w:p>
-      <w:pPr>
-        <w:pStyle w:val="ListParagraph"/>
-        <w:numPr>
-          <w:ilvl w:val="0"/>
-          <w:numId w:val="1"/>
-        </w:numPr>
-      </w:pPr>
-      <w:r>
-        <w:t>Local leaderboard (SQLite) also up and running.</w:t>
-      </w:r>
-    </w:p>
-    <w:p>
-      <w:pPr>
-        <w:pStyle w:val="ListParagraph"/>
-        <w:numPr>
-          <w:ilvl w:val="0"/>
-          <w:numId w:val="1"/>
-        </w:numPr>
-      </w:pPr>
-      <w:r>
-        <w:t>Revamp of my entire app so it is one folder (not split up anymore like libGDX setup).</w:t>
+        <w:t>MAJOR UI Facelift</w:t>
       </w:r>
     </w:p>
     <w:p/>
     <w:p>
       <w:r>
-        <w:t>I a</w:t>
+        <w:t>Achievements Work</w:t>
       </w:r>
-      <w:bookmarkStart w:id="0" w:name="_GoBack"/>
-      <w:bookmarkEnd w:id="0"/>
+    </w:p>
+    <w:p>
       <w:r>
-        <w:t>lso added you to the Google Play testers.</w:t>
+        <w:t>Leaderboards Work</w:t>
       </w:r>
     </w:p>
     <w:p/>
@@ -90,6 +58,8 @@
       <w:r>
         <w:t>- Shae</w:t>
       </w:r>
+      <w:bookmarkStart w:id="0" w:name="_GoBack"/>
+      <w:bookmarkEnd w:id="0"/>
     </w:p>
     <w:sectPr>
       <w:pgSz w:w="12240" w:h="15840"/>

</xml_diff>